<commit_message>
Finální změny doprovodného dokumentu
Bye
</commit_message>
<xml_diff>
--- a/MSW - zapocet.docx
+++ b/MSW - zapocet.docx
@@ -170,7 +170,9 @@
       </w:r>
       <w:r>
         <w:tab/>
-        <w:t>vyplňte</w:t>
+      </w:r>
+      <w:r>
+        <w:t>https://github.com/Hexex36/MSW_Sloup</w:t>
       </w:r>
     </w:p>
     <w:p>
@@ -220,10 +222,7 @@
         <w:jc w:val="both"/>
       </w:pPr>
       <w:r>
-        <w:t xml:space="preserve">Cílem předmětu je ovládnout </w:t>
-      </w:r>
-      <w:r>
-        <w:t>vybrané moduly a jejich metody pro jazyk Python, které vám mohou být užitečné jak v dalších semestrech vašeho studia, závěrečné práci (semestrální, bakalářské) nebo technické a výzkumné praxi.</w:t>
+        <w:t>Cílem předmětu je ovládnout vybrané moduly a jejich metody pro jazyk Python, které vám mohou být užitečné jak v dalších semestrech vašeho studia, závěrečné práci (semestrální, bakalářské) nebo technické a výzkumné praxi.</w:t>
       </w:r>
     </w:p>
     <w:p>
@@ -621,10 +620,7 @@
         <w:jc w:val="both"/>
       </w:pPr>
       <w:r>
-        <w:t xml:space="preserve">V tomto kurzu jste se </w:t>
-      </w:r>
-      <w:r>
-        <w:t>učili s některými vybranými knihovnami. Některé sloužily pro rychlé vektorové operace</w:t>
+        <w:t>V tomto kurzu jste se učili s některými vybranými knihovnami. Některé sloužily pro rychlé vektorové operace</w:t>
       </w:r>
       <w:r>
         <w:t>,</w:t>
@@ -1310,10 +1306,7 @@
         <w:jc w:val="both"/>
       </w:pPr>
       <w:r>
-        <w:t>V jednom ze cvičení jste probírali práci s moduly pro vizualizaci dat. Mezi nejznámější moduly patří matplotlib (a jeho nadstavby jako seaborn), pillow, opencv, aj. Vyberte si nějakou zajímavou datovou sadu na webovém portále Kaggle a proveďte datovou analýzu datové sady. Využijte k tomu různé typy grafů a interpretujte je (minimálně alespoň 5 zajímavých grafů)​. Příklad interpretace: z datové sady pro počasí vyplynulo z liniového grafu, že v létě je vyšší rozptyl mezi minimální a maximální hodnotou teploty</w:t>
-      </w:r>
-      <w:r>
-        <w:t>. Z jiného grafu vyplývá, že v létě je vyšší průměrná vlhkost vzduchu. Důvodem vyššího rozptylu může být absorpce záření vzduchem, který má v létě vyšší tepelnou kapacitu.</w:t>
+        <w:t>V jednom ze cvičení jste probírali práci s moduly pro vizualizaci dat. Mezi nejznámější moduly patří matplotlib (a jeho nadstavby jako seaborn), pillow, opencv, aj. Vyberte si nějakou zajímavou datovou sadu na webovém portále Kaggle a proveďte datovou analýzu datové sady. Využijte k tomu různé typy grafů a interpretujte je (minimálně alespoň 5 zajímavých grafů)​. Příklad interpretace: z datové sady pro počasí vyplynulo z liniového grafu, že v létě je vyšší rozptyl mezi minimální a maximální hodnotou teploty. Z jiného grafu vyplývá, že v létě je vyšší průměrná vlhkost vzduchu. Důvodem vyššího rozptylu může být absorpce záření vzduchem, který má v létě vyšší tepelnou kapacitu.</w:t>
       </w:r>
     </w:p>
     <w:p/>
@@ -1516,10 +1509,7 @@
       <w:bookmarkStart w:id="12" w:name="_n1mjxsnfc2l1" w:colFirst="0" w:colLast="0"/>
       <w:bookmarkEnd w:id="12"/>
       <w:r>
-        <w:t>3</w:t>
-      </w:r>
-      <w:r>
-        <w:t>. Úvod do lineární algebry</w:t>
+        <w:t>3. Úvod do lineární algebry</w:t>
       </w:r>
     </w:p>
     <w:p/>
@@ -1541,10 +1531,7 @@
         <w:jc w:val="both"/>
       </w:pPr>
       <w:r>
-        <w:t xml:space="preserve">Důležitou částí studia na přírodovědecké fakultě je podobor matematiky zvaný lineární algebra. Poznatky tohoto oboru jsou základem pro oblasti jako zpracování obrazu, strojové učení nebo návrh mechanických soustav s definovanou stabilitou. Základní úlohou v lineární algebře je nalezení neznámých v soustavě lineárních rovnic. Na hodinách jste byli obeznámeni s přímou a iterační metodou pro řešení soustav lineárních rovnic. Vaším úkolem je vytvořit graf, kde na ose x bude velikost čtvercové matice a na ose y </w:t>
-      </w:r>
-      <w:r>
-        <w:t>průměrný čas potřebný k nalezení uspokojivého řešení. Cílem je nalézt takovou velikost matice, od které je výhodnější využít iterační metodu.</w:t>
+        <w:t>Důležitou částí studia na přírodovědecké fakultě je podobor matematiky zvaný lineární algebra. Poznatky tohoto oboru jsou základem pro oblasti jako zpracování obrazu, strojové učení nebo návrh mechanických soustav s definovanou stabilitou. Základní úlohou v lineární algebře je nalezení neznámých v soustavě lineárních rovnic. Na hodinách jste byli obeznámeni s přímou a iterační metodou pro řešení soustav lineárních rovnic. Vaším úkolem je vytvořit graf, kde na ose x bude velikost čtvercové matice a na ose y průměrný čas potřebný k nalezení uspokojivého řešení. Cílem je nalézt takovou velikost matice, od které je výhodnější využít iterační metodu.</w:t>
       </w:r>
     </w:p>
     <w:p/>
@@ -1631,10 +1618,7 @@
         <w:jc w:val="both"/>
       </w:pPr>
       <w:r>
-        <w:t>Během měření v laboratoři získáte diskrétní sadu dat. Často potřebujete data i mezi těmito diskrétními hodnotami a to takové, které by nejpřesněji odpovídaly reálnému naměření. Proto je důležité využít vhodnou interpolační metodu. Cílem tohoto zadání je vybrat si 3 rozdílné funkce (např. polynom, harmonická funkce, logaritmus), přidat do nich šum (trošku je v každém z bodů rozkmitejte), a vyberte náhodně některé body. Poté proveďte interpolaci nebo aproximaci funkce pomocí alespoň 3 rozdílných metod a porov</w:t>
-      </w:r>
-      <w:r>
-        <w:t>nejte, jak jsou přesné. Přesnost porovnáte s daty, které měly původně vyjít. Vhodnou metrikou pro porovnání přesnosti je součet čtverců (rozptylů), které vzniknou ze směrodatné odchylky mezi odhadnutou hodnotou a skutečnou hodnotou.</w:t>
+        <w:t>Během měření v laboratoři získáte diskrétní sadu dat. Často potřebujete data i mezi těmito diskrétními hodnotami a to takové, které by nejpřesněji odpovídaly reálnému naměření. Proto je důležité využít vhodnou interpolační metodu. Cílem tohoto zadání je vybrat si 3 rozdílné funkce (např. polynom, harmonická funkce, logaritmus), přidat do nich šum (trošku je v každém z bodů rozkmitejte), a vyberte náhodně některé body. Poté proveďte interpolaci nebo aproximaci funkce pomocí alespoň 3 rozdílných metod a porovnejte, jak jsou přesné. Přesnost porovnáte s daty, které měly původně vyjít. Vhodnou metrikou pro porovnání přesnosti je součet čtverců (rozptylů), které vzniknou ze směrodatné odchylky mezi odhadnutou hodnotou a skutečnou hodnotou.</w:t>
       </w:r>
     </w:p>
     <w:p/>
@@ -1666,10 +1650,7 @@
       <w:bookmarkStart w:id="15" w:name="_ukiziziajhm7" w:colFirst="0" w:colLast="0"/>
       <w:bookmarkEnd w:id="15"/>
       <w:r>
-        <w:t xml:space="preserve">5. </w:t>
-      </w:r>
-      <w:r>
-        <w:t>Hledání kořenů rovnice</w:t>
+        <w:t>5. Hledání kořenů rovnice</w:t>
       </w:r>
     </w:p>
     <w:p/>
@@ -1850,10 +1831,7 @@
         <w:t>filozofii</w:t>
       </w:r>
       <w:r>
-        <w:t xml:space="preserve"> řešení problému, tak využití je téměř neomezené. Na hodinách jste viděli několik aplikací (optimalizace portfolia aktiv, řešení Monty Hall problému, integrace funkce, aj.). Nalezněte nějaký zajímavý problém, který nebyl na hodině řešen, a získejte o jeho řešení informace pomocí metody Monte Carlo. M</w:t>
-      </w:r>
-      <w:r>
-        <w:t>ůžete využít kódy ze sešitu z hodin, ale kontext úlohy se musí lišit.</w:t>
+        <w:t xml:space="preserve"> řešení problému, tak využití je téměř neomezené. Na hodinách jste viděli několik aplikací (optimalizace portfolia aktiv, řešení Monty Hall problému, integrace funkce, aj.). Nalezněte nějaký zajímavý problém, který nebyl na hodině řešen, a získejte o jeho řešení informace pomocí metody Monte Carlo. Můžete využít kódy ze sešitu z hodin, ale kontext úlohy se musí lišit.</w:t>
       </w:r>
     </w:p>
     <w:p/>
@@ -1950,10 +1928,7 @@
         <w:jc w:val="both"/>
       </w:pPr>
       <w:r>
-        <w:t xml:space="preserve">Numerická derivace je velice krátké téma. V hodinách jste se dozvěděli o </w:t>
-      </w:r>
-      <w:r>
-        <w:t>nejvyužívanějších typech numerické derivace (dopředná, zpětná, centrální). Jedno z neřešených témat na hodinách byl problém volby kroku. V praxi je vhodné mít krok dynamicky nastavitelný. Algoritmům tohoto typu se říká derivace s adaptabilním krokem. Cílem tohoto zadání je napsat program, který provede numerickou derivaci s adaptabilním krokem pro vámi vybranou funkci. Proveďte srovnání se statickým krokem a analytickým řešením.</w:t>
+        <w:t>Numerická derivace je velice krátké téma. V hodinách jste se dozvěděli o nejvyužívanějších typech numerické derivace (dopředná, zpětná, centrální). Jedno z neřešených témat na hodinách byl problém volby kroku. V praxi je vhodné mít krok dynamicky nastavitelný. Algoritmům tohoto typu se říká derivace s adaptabilním krokem. Cílem tohoto zadání je napsat program, který provede numerickou derivaci s adaptabilním krokem pro vámi vybranou funkci. Proveďte srovnání se statickým krokem a analytickým řešením.</w:t>
       </w:r>
     </w:p>
     <w:p/>
@@ -2079,10 +2054,7 @@
         <w:jc w:val="both"/>
       </w:pPr>
       <w:r>
-        <w:t>V oblasti přírodních a sociálních věd je velice důležitým pojmem integrál, který představuje funkci součtů malých změn (počet nakažených covidem za čas, hustota monomerů daného typu při posouvání se v řetízku polymeru, aj.). Integraci lze provádět pro velmi jednoduché funkce prostou Riemannovým součtem, avšak pro složitější funkce je nutné využít pokročilé metody. Vaším úkolem je vybrat si 3 různorodé funkce (polynom, harmonická funkce, logaritmus/exponenciála) a vypočíst určitý integrál na dané funkci od n</w:t>
-      </w:r>
-      <w:r>
-        <w:t>ějakého počátku do nějakého konečného bodu. Porovnejte, jak si každá z metod poradila s vámi vybranou funkcí na základě přesnosti vůči analytickému řešení.</w:t>
+        <w:t>V oblasti přírodních a sociálních věd je velice důležitým pojmem integrál, který představuje funkci součtů malých změn (počet nakažených covidem za čas, hustota monomerů daného typu při posouvání se v řetízku polymeru, aj.). Integraci lze provádět pro velmi jednoduché funkce prostou Riemannovým součtem, avšak pro složitější funkce je nutné využít pokročilé metody. Vaším úkolem je vybrat si 3 různorodé funkce (polynom, harmonická funkce, logaritmus/exponenciála) a vypočíst určitý integrál na dané funkci od nějakého počátku do nějakého konečného bodu. Porovnejte, jak si každá z metod poradila s vámi vybranou funkcí na základě přesnosti vůči analytickému řešení.</w:t>
       </w:r>
     </w:p>
     <w:p/>

</xml_diff>